<commit_message>
Changes to be committed: 	new file:   "\320\236\321\202\321\207\320\265\321\202/~$\320\261\320\260 6 \320\262\320\265\321\200\321\201\320\270\321\217 1.docx" 	modified:   "\320\236\321\202\321\207\320\265\321\202/\320\233\320\260\320\261\320\260 6 \320\262\320\265\321\200\321\201\320\270\321\217 1.docx"
</commit_message>
<xml_diff>
--- a/Отчет/Лаба 6 версия 1.docx
+++ b/Отчет/Лаба 6 версия 1.docx
@@ -1123,15 +1123,27 @@
       <w:r>
         <w:t xml:space="preserve">Ссылка на полученный веб-сайт: </w:t>
       </w:r>
-      <w:hyperlink r:id="rId8" w:history="1">
-        <w:r>
-          <w:rPr>
-            <w:rStyle w:val="a9"/>
-          </w:rPr>
-          <w:t>Руководство пользователя (nicopolol.github.io)</w:t>
-        </w:r>
-      </w:hyperlink>
-      <w:r>
+      <w:r>
+        <w:rPr>
+          <w:color w:val="4472C4" w:themeColor="accent1"/>
+          <w:u w:val="single"/>
+        </w:rPr>
+        <w:t>https://nicopolo</w:t>
+      </w:r>
+      <w:bookmarkStart w:id="0" w:name="_GoBack"/>
+      <w:bookmarkEnd w:id="0"/>
+      <w:r>
+        <w:rPr>
+          <w:color w:val="4472C4" w:themeColor="accent1"/>
+          <w:u w:val="single"/>
+        </w:rPr>
+        <w:t>l.github.io/GENS/</w:t>
+      </w:r>
+      <w:r>
+        <w:rPr>
+          <w:color w:val="4472C4" w:themeColor="accent1"/>
+          <w:u w:val="single"/>
+        </w:rPr>
         <w:t>.</w:t>
       </w:r>
     </w:p>
@@ -1152,7 +1164,6 @@
       <w:pPr>
         <w:pStyle w:val="a3"/>
       </w:pPr>
-      <w:bookmarkStart w:id="0" w:name="_GoBack"/>
       <w:r>
         <w:rPr>
           <w:lang w:val="en-US" w:eastAsia="en-US"/>
@@ -1171,6 +1182,111 @@
                 <pic:pic xmlns:pic="http://schemas.openxmlformats.org/drawingml/2006/picture">
                   <pic:nvPicPr>
                     <pic:cNvPr id="9" name="2024-03-24_22-45-59.png"/>
+                    <pic:cNvPicPr/>
+                  </pic:nvPicPr>
+                  <pic:blipFill>
+                    <a:blip r:embed="rId8" cstate="print">
+                      <a:extLst>
+                        <a:ext uri="{28A0092B-C50C-407E-A947-70E740481C1C}">
+                          <a14:useLocalDpi xmlns:a14="http://schemas.microsoft.com/office/drawing/2010/main" val="0"/>
+                        </a:ext>
+                      </a:extLst>
+                    </a:blip>
+                    <a:stretch>
+                      <a:fillRect/>
+                    </a:stretch>
+                  </pic:blipFill>
+                  <pic:spPr>
+                    <a:xfrm>
+                      <a:off x="0" y="0"/>
+                      <a:ext cx="5940425" cy="3001010"/>
+                    </a:xfrm>
+                    <a:prstGeom prst="rect">
+                      <a:avLst/>
+                    </a:prstGeom>
+                  </pic:spPr>
+                </pic:pic>
+              </a:graphicData>
+            </a:graphic>
+          </wp:inline>
+        </w:drawing>
+      </w:r>
+    </w:p>
+    <w:p>
+      <w:pPr>
+        <w:pStyle w:val="a3"/>
+      </w:pPr>
+      <w:r>
+        <w:t>Рисунок 4 – Развернутый сайт из репозитория</w:t>
+      </w:r>
+    </w:p>
+    <w:p>
+      <w:pPr>
+        <w:pStyle w:val="a4"/>
+      </w:pPr>
+    </w:p>
+    <w:p>
+      <w:pPr>
+        <w:pStyle w:val="a4"/>
+      </w:pPr>
+      <w:r>
+        <w:t xml:space="preserve">Данный сайт представляет информацию в виде развертываемых карточек. Содержаться ссылки на все отчеты по лабораторным работам. Также содержаться ссылки на руководства программиста и пользователя (из </w:t>
+      </w:r>
+      <w:proofErr w:type="spellStart"/>
+      <w:r>
+        <w:t>л.р</w:t>
+      </w:r>
+      <w:proofErr w:type="spellEnd"/>
+      <w:r>
+        <w:t xml:space="preserve">. №4 и </w:t>
+      </w:r>
+      <w:proofErr w:type="spellStart"/>
+      <w:r>
+        <w:t>л.р</w:t>
+      </w:r>
+      <w:proofErr w:type="spellEnd"/>
+      <w:r>
+        <w:t>. №5).</w:t>
+      </w:r>
+    </w:p>
+    <w:p>
+      <w:pPr>
+        <w:pStyle w:val="a4"/>
+      </w:pPr>
+      <w:r>
+        <w:t>При выборе ссылки на отчёт по лабораторной работе – документ будет автоматически загружен на ПК. При нажатии на одно из руководств – будет открыта соответствующая страница, созданная в рамках двух прошлых лабораторных работ.</w:t>
+      </w:r>
+    </w:p>
+    <w:p>
+      <w:pPr>
+        <w:pStyle w:val="a4"/>
+      </w:pPr>
+      <w:r>
+        <w:t>Также содержится информация о модулях и плане разработке в виде текста. Пример показан на рис. 5 – 6.</w:t>
+      </w:r>
+    </w:p>
+    <w:p>
+      <w:pPr>
+        <w:pStyle w:val="a3"/>
+      </w:pPr>
+      <w:r>
+        <w:rPr>
+          <w:lang w:val="en-US" w:eastAsia="en-US"/>
+        </w:rPr>
+        <w:lastRenderedPageBreak/>
+        <w:drawing>
+          <wp:inline distT="0" distB="0" distL="0" distR="0">
+            <wp:extent cx="5940425" cy="3001010"/>
+            <wp:effectExtent l="0" t="0" r="3175" b="8890"/>
+            <wp:docPr id="5" name="Рисунок 5"/>
+            <wp:cNvGraphicFramePr>
+              <a:graphicFrameLocks xmlns:a="http://schemas.openxmlformats.org/drawingml/2006/main" noChangeAspect="1"/>
+            </wp:cNvGraphicFramePr>
+            <a:graphic xmlns:a="http://schemas.openxmlformats.org/drawingml/2006/main">
+              <a:graphicData uri="http://schemas.openxmlformats.org/drawingml/2006/picture">
+                <pic:pic xmlns:pic="http://schemas.openxmlformats.org/drawingml/2006/picture">
+                  <pic:nvPicPr>
+                    <pic:cNvPr id="5" name="2024-03-24_22-46-11.png"/>
                     <pic:cNvPicPr/>
                   </pic:nvPicPr>
                   <pic:blipFill>
@@ -1200,59 +1316,13 @@
           </wp:inline>
         </w:drawing>
       </w:r>
-      <w:bookmarkEnd w:id="0"/>
     </w:p>
     <w:p>
       <w:pPr>
         <w:pStyle w:val="a3"/>
       </w:pPr>
       <w:r>
-        <w:t>Рисунок 4 – Развернутый сайт из репозитория</w:t>
-      </w:r>
-    </w:p>
-    <w:p>
-      <w:pPr>
-        <w:pStyle w:val="a4"/>
-      </w:pPr>
-    </w:p>
-    <w:p>
-      <w:pPr>
-        <w:pStyle w:val="a4"/>
-      </w:pPr>
-      <w:r>
-        <w:t xml:space="preserve">Данный сайт представляет информацию в виде развертываемых карточек. Содержаться ссылки на все отчеты по лабораторным работам. Также содержаться ссылки на руководства программиста и пользователя (из </w:t>
-      </w:r>
-      <w:proofErr w:type="spellStart"/>
-      <w:r>
-        <w:t>л.р</w:t>
-      </w:r>
-      <w:proofErr w:type="spellEnd"/>
-      <w:r>
-        <w:t xml:space="preserve">. №4 и </w:t>
-      </w:r>
-      <w:proofErr w:type="spellStart"/>
-      <w:r>
-        <w:t>л.р</w:t>
-      </w:r>
-      <w:proofErr w:type="spellEnd"/>
-      <w:r>
-        <w:t>. №5).</w:t>
-      </w:r>
-    </w:p>
-    <w:p>
-      <w:pPr>
-        <w:pStyle w:val="a4"/>
-      </w:pPr>
-      <w:r>
-        <w:t>При выборе ссылки на отчёт по лабораторной работе – документ будет автоматически загружен на ПК. При нажатии на одно из руководств – будет открыта соответствующая страница, созданная в рамках двух прошлых лабораторных работ.</w:t>
-      </w:r>
-    </w:p>
-    <w:p>
-      <w:pPr>
-        <w:pStyle w:val="a4"/>
-      </w:pPr>
-      <w:r>
-        <w:t>Также содержится информация о модулях и плане разработке в виде текста. Пример показан на рис. 5 – 6.</w:t>
+        <w:t>Рисунок 5 – Пример описания модулей</w:t>
       </w:r>
     </w:p>
     <w:p>
@@ -1263,12 +1333,11 @@
         <w:rPr>
           <w:lang w:val="en-US" w:eastAsia="en-US"/>
         </w:rPr>
-        <w:lastRenderedPageBreak/>
         <w:drawing>
           <wp:inline distT="0" distB="0" distL="0" distR="0">
             <wp:extent cx="5940425" cy="3001010"/>
             <wp:effectExtent l="0" t="0" r="3175" b="8890"/>
-            <wp:docPr id="5" name="Рисунок 5"/>
+            <wp:docPr id="7" name="Рисунок 7"/>
             <wp:cNvGraphicFramePr>
               <a:graphicFrameLocks xmlns:a="http://schemas.openxmlformats.org/drawingml/2006/main" noChangeAspect="1"/>
             </wp:cNvGraphicFramePr>
@@ -1276,7 +1345,7 @@
               <a:graphicData uri="http://schemas.openxmlformats.org/drawingml/2006/picture">
                 <pic:pic xmlns:pic="http://schemas.openxmlformats.org/drawingml/2006/picture">
                   <pic:nvPicPr>
-                    <pic:cNvPr id="5" name="2024-03-24_22-46-11.png"/>
+                    <pic:cNvPr id="7" name="2024-03-24_22-48-04.png"/>
                     <pic:cNvPicPr/>
                   </pic:nvPicPr>
                   <pic:blipFill>
@@ -1312,65 +1381,6 @@
         <w:pStyle w:val="a3"/>
       </w:pPr>
       <w:r>
-        <w:t>Рисунок 5 – Пример описания модулей</w:t>
-      </w:r>
-    </w:p>
-    <w:p>
-      <w:pPr>
-        <w:pStyle w:val="a3"/>
-      </w:pPr>
-      <w:r>
-        <w:rPr>
-          <w:lang w:val="en-US" w:eastAsia="en-US"/>
-        </w:rPr>
-        <w:drawing>
-          <wp:inline distT="0" distB="0" distL="0" distR="0">
-            <wp:extent cx="5940425" cy="3001010"/>
-            <wp:effectExtent l="0" t="0" r="3175" b="8890"/>
-            <wp:docPr id="7" name="Рисунок 7"/>
-            <wp:cNvGraphicFramePr>
-              <a:graphicFrameLocks xmlns:a="http://schemas.openxmlformats.org/drawingml/2006/main" noChangeAspect="1"/>
-            </wp:cNvGraphicFramePr>
-            <a:graphic xmlns:a="http://schemas.openxmlformats.org/drawingml/2006/main">
-              <a:graphicData uri="http://schemas.openxmlformats.org/drawingml/2006/picture">
-                <pic:pic xmlns:pic="http://schemas.openxmlformats.org/drawingml/2006/picture">
-                  <pic:nvPicPr>
-                    <pic:cNvPr id="7" name="2024-03-24_22-48-04.png"/>
-                    <pic:cNvPicPr/>
-                  </pic:nvPicPr>
-                  <pic:blipFill>
-                    <a:blip r:embed="rId11" cstate="print">
-                      <a:extLst>
-                        <a:ext uri="{28A0092B-C50C-407E-A947-70E740481C1C}">
-                          <a14:useLocalDpi xmlns:a14="http://schemas.microsoft.com/office/drawing/2010/main" val="0"/>
-                        </a:ext>
-                      </a:extLst>
-                    </a:blip>
-                    <a:stretch>
-                      <a:fillRect/>
-                    </a:stretch>
-                  </pic:blipFill>
-                  <pic:spPr>
-                    <a:xfrm>
-                      <a:off x="0" y="0"/>
-                      <a:ext cx="5940425" cy="3001010"/>
-                    </a:xfrm>
-                    <a:prstGeom prst="rect">
-                      <a:avLst/>
-                    </a:prstGeom>
-                  </pic:spPr>
-                </pic:pic>
-              </a:graphicData>
-            </a:graphic>
-          </wp:inline>
-        </w:drawing>
-      </w:r>
-    </w:p>
-    <w:p>
-      <w:pPr>
-        <w:pStyle w:val="a3"/>
-      </w:pPr>
-      <w:r>
         <w:t>Рисунок 6 – Пример плана разработки</w:t>
       </w:r>
     </w:p>
@@ -1417,7 +1427,7 @@
                     <pic:cNvPicPr/>
                   </pic:nvPicPr>
                   <pic:blipFill>
-                    <a:blip r:embed="rId12"/>
+                    <a:blip r:embed="rId11"/>
                     <a:stretch>
                       <a:fillRect/>
                     </a:stretch>
@@ -1513,7 +1523,7 @@
                     <pic:cNvPicPr/>
                   </pic:nvPicPr>
                   <pic:blipFill>
-                    <a:blip r:embed="rId13"/>
+                    <a:blip r:embed="rId12"/>
                     <a:stretch>
                       <a:fillRect/>
                     </a:stretch>
@@ -10862,27 +10872,30 @@
         <w:rPr>
           <w:sz w:val="18"/>
           <w:szCs w:val="18"/>
-          <w:lang w:val="en-US"/>
-        </w:rPr>
-      </w:pPr>
-      <w:r>
-        <w:rPr>
-          <w:sz w:val="18"/>
-          <w:szCs w:val="18"/>
-          <w:lang w:val="en-US"/>
+        </w:rPr>
+      </w:pPr>
+      <w:r>
+        <w:rPr>
+          <w:sz w:val="18"/>
+          <w:szCs w:val="18"/>
         </w:rPr>
         <w:t>&lt;</w:t>
       </w:r>
-      <w:proofErr w:type="gramStart"/>
-      <w:r>
-        <w:rPr>
-          <w:sz w:val="18"/>
-          <w:szCs w:val="18"/>
-          <w:lang w:val="en-US"/>
-        </w:rPr>
-        <w:t>summary&gt;</w:t>
-      </w:r>
-      <w:proofErr w:type="gramEnd"/>
+      <w:r>
+        <w:rPr>
+          <w:sz w:val="18"/>
+          <w:szCs w:val="18"/>
+          <w:lang w:val="en-US"/>
+        </w:rPr>
+        <w:t>summary</w:t>
+      </w:r>
+      <w:r>
+        <w:rPr>
+          <w:sz w:val="18"/>
+          <w:szCs w:val="18"/>
+        </w:rPr>
+        <w:t>&gt;</w:t>
+      </w:r>
       <w:r>
         <w:rPr>
           <w:sz w:val="18"/>
@@ -10894,7 +10907,6 @@
         <w:rPr>
           <w:sz w:val="18"/>
           <w:szCs w:val="18"/>
-          <w:lang w:val="en-US"/>
         </w:rPr>
         <w:t xml:space="preserve"> </w:t>
       </w:r>
@@ -10909,9 +10921,23 @@
         <w:rPr>
           <w:sz w:val="18"/>
           <w:szCs w:val="18"/>
-          <w:lang w:val="en-US"/>
-        </w:rPr>
-        <w:t>&lt;/summary&gt;</w:t>
+        </w:rPr>
+        <w:t>&lt;/</w:t>
+      </w:r>
+      <w:r>
+        <w:rPr>
+          <w:sz w:val="18"/>
+          <w:szCs w:val="18"/>
+          <w:lang w:val="en-US"/>
+        </w:rPr>
+        <w:t>summary</w:t>
+      </w:r>
+      <w:r>
+        <w:rPr>
+          <w:sz w:val="18"/>
+          <w:szCs w:val="18"/>
+        </w:rPr>
+        <w:t>&gt;</w:t>
       </w:r>
     </w:p>
     <w:p>
@@ -11588,12 +11614,14 @@
         <w:rPr>
           <w:sz w:val="18"/>
           <w:szCs w:val="18"/>
-        </w:rPr>
-      </w:pPr>
-      <w:r>
-        <w:rPr>
-          <w:sz w:val="18"/>
-          <w:szCs w:val="18"/>
+          <w:lang w:val="en-US"/>
+        </w:rPr>
+      </w:pPr>
+      <w:r>
+        <w:rPr>
+          <w:sz w:val="18"/>
+          <w:szCs w:val="18"/>
+          <w:lang w:val="en-US"/>
         </w:rPr>
         <w:t>&lt;/</w:t>
       </w:r>
@@ -11611,23 +11639,26 @@
         <w:rPr>
           <w:sz w:val="18"/>
           <w:szCs w:val="18"/>
-        </w:rPr>
-        <w:t>&gt;</w:t>
-      </w:r>
-    </w:p>
-    <w:p>
-      <w:pPr>
-        <w:pStyle w:val="a4"/>
-        <w:ind w:firstLine="0"/>
-        <w:rPr>
-          <w:sz w:val="18"/>
-          <w:szCs w:val="18"/>
-        </w:rPr>
-      </w:pPr>
-      <w:r>
-        <w:rPr>
-          <w:sz w:val="18"/>
-          <w:szCs w:val="18"/>
+          <w:lang w:val="en-US"/>
+        </w:rPr>
+        <w:t>&gt;</w:t>
+      </w:r>
+    </w:p>
+    <w:p>
+      <w:pPr>
+        <w:pStyle w:val="a4"/>
+        <w:ind w:firstLine="0"/>
+        <w:rPr>
+          <w:sz w:val="18"/>
+          <w:szCs w:val="18"/>
+          <w:lang w:val="en-US"/>
+        </w:rPr>
+      </w:pPr>
+      <w:r>
+        <w:rPr>
+          <w:sz w:val="18"/>
+          <w:szCs w:val="18"/>
+          <w:lang w:val="en-US"/>
         </w:rPr>
         <w:t>&lt;/</w:t>
       </w:r>
@@ -11643,26 +11674,30 @@
         <w:rPr>
           <w:sz w:val="18"/>
           <w:szCs w:val="18"/>
-        </w:rPr>
-        <w:t>&gt;</w:t>
-      </w:r>
-    </w:p>
-    <w:p>
-      <w:pPr>
-        <w:pStyle w:val="a4"/>
-        <w:ind w:firstLine="0"/>
-        <w:rPr>
-          <w:sz w:val="18"/>
-          <w:szCs w:val="18"/>
-        </w:rPr>
-      </w:pPr>
-      <w:r>
-        <w:rPr>
-          <w:sz w:val="18"/>
-          <w:szCs w:val="18"/>
+          <w:lang w:val="en-US"/>
+        </w:rPr>
+        <w:t>&gt;</w:t>
+      </w:r>
+    </w:p>
+    <w:p>
+      <w:pPr>
+        <w:pStyle w:val="a4"/>
+        <w:ind w:firstLine="0"/>
+        <w:rPr>
+          <w:sz w:val="18"/>
+          <w:szCs w:val="18"/>
+          <w:lang w:val="en-US"/>
+        </w:rPr>
+      </w:pPr>
+      <w:r>
+        <w:rPr>
+          <w:sz w:val="18"/>
+          <w:szCs w:val="18"/>
+          <w:lang w:val="en-US"/>
         </w:rPr>
         <w:t>&lt;</w:t>
       </w:r>
+      <w:proofErr w:type="gramStart"/>
       <w:r>
         <w:rPr>
           <w:sz w:val="18"/>
@@ -11671,27 +11706,31 @@
         </w:rPr>
         <w:t>li</w:t>
       </w:r>
-      <w:r>
-        <w:rPr>
-          <w:sz w:val="18"/>
-          <w:szCs w:val="18"/>
-        </w:rPr>
-        <w:t>&gt;</w:t>
-      </w:r>
-    </w:p>
-    <w:p>
-      <w:pPr>
-        <w:pStyle w:val="a4"/>
-        <w:ind w:firstLine="0"/>
-        <w:rPr>
-          <w:sz w:val="18"/>
-          <w:szCs w:val="18"/>
-        </w:rPr>
-      </w:pPr>
-      <w:r>
-        <w:rPr>
-          <w:sz w:val="18"/>
-          <w:szCs w:val="18"/>
+      <w:proofErr w:type="gramEnd"/>
+      <w:r>
+        <w:rPr>
+          <w:sz w:val="18"/>
+          <w:szCs w:val="18"/>
+          <w:lang w:val="en-US"/>
+        </w:rPr>
+        <w:t>&gt;</w:t>
+      </w:r>
+    </w:p>
+    <w:p>
+      <w:pPr>
+        <w:pStyle w:val="a4"/>
+        <w:ind w:firstLine="0"/>
+        <w:rPr>
+          <w:sz w:val="18"/>
+          <w:szCs w:val="18"/>
+          <w:lang w:val="en-US"/>
+        </w:rPr>
+      </w:pPr>
+      <w:r>
+        <w:rPr>
+          <w:sz w:val="18"/>
+          <w:szCs w:val="18"/>
+          <w:lang w:val="en-US"/>
         </w:rPr>
         <w:t>&lt;</w:t>
       </w:r>
@@ -11707,6 +11746,7 @@
         <w:rPr>
           <w:sz w:val="18"/>
           <w:szCs w:val="18"/>
+          <w:lang w:val="en-US"/>
         </w:rPr>
         <w:t>&gt;&lt;</w:t>
       </w:r>
@@ -11722,6 +11762,7 @@
         <w:rPr>
           <w:sz w:val="18"/>
           <w:szCs w:val="18"/>
+          <w:lang w:val="en-US"/>
         </w:rPr>
         <w:t>&gt;</w:t>
       </w:r>
@@ -11736,6 +11777,7 @@
         <w:rPr>
           <w:sz w:val="18"/>
           <w:szCs w:val="18"/>
+          <w:lang w:val="en-US"/>
         </w:rPr>
         <w:t xml:space="preserve"> </w:t>
       </w:r>
@@ -11750,10 +11792,20 @@
         <w:rPr>
           <w:sz w:val="18"/>
           <w:szCs w:val="18"/>
-        </w:rPr>
-        <w:t>:&lt;/</w:t>
-      </w:r>
-      <w:proofErr w:type="gramStart"/>
+          <w:lang w:val="en-US"/>
+        </w:rPr>
+        <w:t>:</w:t>
+      </w:r>
+      <w:proofErr w:type="gramStart"/>
+      <w:r>
+        <w:rPr>
+          <w:sz w:val="18"/>
+          <w:szCs w:val="18"/>
+          <w:lang w:val="en-US"/>
+        </w:rPr>
+        <w:t>&lt;/</w:t>
+      </w:r>
+      <w:proofErr w:type="gramEnd"/>
       <w:r>
         <w:rPr>
           <w:sz w:val="18"/>
@@ -11766,16 +11818,9 @@
         <w:rPr>
           <w:sz w:val="18"/>
           <w:szCs w:val="18"/>
-        </w:rPr>
-        <w:t>&gt;&lt;</w:t>
-      </w:r>
-      <w:proofErr w:type="gramEnd"/>
-      <w:r>
-        <w:rPr>
-          <w:sz w:val="18"/>
-          <w:szCs w:val="18"/>
-        </w:rPr>
-        <w:t>/</w:t>
+          <w:lang w:val="en-US"/>
+        </w:rPr>
+        <w:t>&gt;&lt;/</w:t>
       </w:r>
       <w:r>
         <w:rPr>
@@ -11789,6 +11834,7 @@
         <w:rPr>
           <w:sz w:val="18"/>
           <w:szCs w:val="18"/>
+          <w:lang w:val="en-US"/>
         </w:rPr>
         <w:t>&gt;</w:t>
       </w:r>
@@ -13262,19 +13308,16 @@
         <w:rPr>
           <w:sz w:val="18"/>
           <w:szCs w:val="18"/>
-          <w:lang w:val="en-US"/>
-        </w:rPr>
-      </w:pPr>
-      <w:r>
-        <w:rPr>
-          <w:sz w:val="18"/>
-          <w:szCs w:val="18"/>
-          <w:lang w:val="en-US"/>
+        </w:rPr>
+      </w:pPr>
+      <w:r>
+        <w:rPr>
+          <w:sz w:val="18"/>
+          <w:szCs w:val="18"/>
         </w:rPr>
         <w:t>&lt;</w:t>
       </w:r>
       <w:proofErr w:type="spellStart"/>
-      <w:proofErr w:type="gramStart"/>
       <w:r>
         <w:rPr>
           <w:sz w:val="18"/>
@@ -13284,12 +13327,10 @@
         <w:t>ul</w:t>
       </w:r>
       <w:proofErr w:type="spellEnd"/>
-      <w:proofErr w:type="gramEnd"/>
-      <w:r>
-        <w:rPr>
-          <w:sz w:val="18"/>
-          <w:szCs w:val="18"/>
-          <w:lang w:val="en-US"/>
+      <w:r>
+        <w:rPr>
+          <w:sz w:val="18"/>
+          <w:szCs w:val="18"/>
         </w:rPr>
         <w:t>&gt;</w:t>
       </w:r>

</xml_diff>